<commit_message>
Ablauf vom letzten Mal
</commit_message>
<xml_diff>
--- a/Ablauf.docx
+++ b/Ablauf.docx
@@ -86,6 +86,7 @@
       <w:r>
         <w:rPr>
           <w:noProof/>
+          <w:lang w:eastAsia="de-DE"/>
         </w:rPr>
         <mc:AlternateContent>
           <mc:Choice Requires="wps">
@@ -191,6 +192,7 @@
       <w:r>
         <w:rPr>
           <w:noProof/>
+          <w:lang w:eastAsia="de-DE"/>
         </w:rPr>
         <mc:AlternateContent>
           <mc:Choice Requires="wps">
@@ -198,13 +200,13 @@
               <wp:anchor distT="45720" distB="45720" distL="114300" distR="114300" simplePos="0" relativeHeight="251673600" behindDoc="0" locked="0" layoutInCell="1" allowOverlap="1" wp14:anchorId="5D0F9041" wp14:editId="391DEC19">
                 <wp:simplePos x="0" y="0"/>
                 <wp:positionH relativeFrom="column">
-                  <wp:posOffset>2587078</wp:posOffset>
+                  <wp:posOffset>2587625</wp:posOffset>
                 </wp:positionH>
                 <wp:positionV relativeFrom="paragraph">
-                  <wp:posOffset>69023</wp:posOffset>
+                  <wp:posOffset>69850</wp:posOffset>
                 </wp:positionV>
-                <wp:extent cx="1009650" cy="669290"/>
-                <wp:effectExtent l="0" t="0" r="19050" b="16510"/>
+                <wp:extent cx="1116330" cy="850265"/>
+                <wp:effectExtent l="0" t="0" r="26670" b="26035"/>
                 <wp:wrapSquare wrapText="bothSides"/>
                 <wp:docPr id="7" name="Textfeld 2"/>
                 <wp:cNvGraphicFramePr>
@@ -219,7 +221,7 @@
                       <wps:spPr bwMode="auto">
                         <a:xfrm>
                           <a:off x="0" y="0"/>
-                          <a:ext cx="1009650" cy="669290"/>
+                          <a:ext cx="1116330" cy="850265"/>
                         </a:xfrm>
                         <a:prstGeom prst="rect">
                           <a:avLst/>
@@ -262,7 +264,11 @@
           </mc:Choice>
           <mc:Fallback>
             <w:pict>
-              <v:shape w14:anchorId="5D0F9041" id="Textfeld 2" o:spid="_x0000_s1027" type="#_x0000_t202" style="position:absolute;margin-left:203.7pt;margin-top:5.45pt;width:79.5pt;height:52.7pt;z-index:251673600;visibility:visible;mso-wrap-style:square;mso-width-percent:0;mso-height-percent:0;mso-wrap-distance-left:9pt;mso-wrap-distance-top:3.6pt;mso-wrap-distance-right:9pt;mso-wrap-distance-bottom:3.6pt;mso-position-horizontal:absolute;mso-position-horizontal-relative:text;mso-position-vertical:absolute;mso-position-vertical-relative:text;mso-width-percent:0;mso-height-percent:0;mso-width-relative:margin;mso-height-relative:margin;v-text-anchor:top" o:gfxdata="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">
+              <v:shapetype w14:anchorId="5D0F9041" id="_x0000_t202" coordsize="21600,21600" o:spt="202" path="m,l,21600r21600,l21600,xe">
+                <v:stroke joinstyle="miter"/>
+                <v:path gradientshapeok="t" o:connecttype="rect"/>
+              </v:shapetype>
+              <v:shape id="Textfeld 2" o:spid="_x0000_s1027" type="#_x0000_t202" style="position:absolute;margin-left:203.75pt;margin-top:5.5pt;width:87.9pt;height:66.95pt;z-index:251673600;visibility:visible;mso-wrap-style:square;mso-width-percent:0;mso-height-percent:0;mso-wrap-distance-left:9pt;mso-wrap-distance-top:3.6pt;mso-wrap-distance-right:9pt;mso-wrap-distance-bottom:3.6pt;mso-position-horizontal:absolute;mso-position-horizontal-relative:text;mso-position-vertical:absolute;mso-position-vertical-relative:text;mso-width-percent:0;mso-height-percent:0;mso-width-relative:margin;mso-height-relative:margin;v-text-anchor:top" o:gfxdata="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">
                 <v:textbox>
                   <w:txbxContent>
                     <w:p>
@@ -281,6 +287,7 @@
       <w:r>
         <w:rPr>
           <w:noProof/>
+          <w:lang w:eastAsia="de-DE"/>
         </w:rPr>
         <mc:AlternateContent>
           <mc:Choice Requires="wps">
@@ -371,6 +378,7 @@
       <w:r>
         <w:rPr>
           <w:noProof/>
+          <w:lang w:eastAsia="de-DE"/>
         </w:rPr>
         <mc:AlternateContent>
           <mc:Choice Requires="wps">
@@ -461,6 +469,7 @@
       <w:r>
         <w:rPr>
           <w:noProof/>
+          <w:lang w:eastAsia="de-DE"/>
         </w:rPr>
         <mc:AlternateContent>
           <mc:Choice Requires="wps">
@@ -553,6 +562,7 @@
       <w:r>
         <w:rPr>
           <w:noProof/>
+          <w:lang w:eastAsia="de-DE"/>
         </w:rPr>
         <mc:AlternateContent>
           <mc:Choice Requires="wps">
@@ -645,6 +655,7 @@
       <w:r>
         <w:rPr>
           <w:noProof/>
+          <w:lang w:eastAsia="de-DE"/>
         </w:rPr>
         <mc:AlternateContent>
           <mc:Choice Requires="wps">
@@ -733,7 +744,15 @@
         </mc:AlternateContent>
       </w:r>
       <w:r>
-        <w:t xml:space="preserve">                                                                                              6)</w:t>
+        <w:t xml:space="preserve">                                                                                              </w:t>
+      </w:r>
+    </w:p>
+    <w:p>
+      <w:pPr>
+        <w:ind w:left="4248" w:firstLine="708"/>
+      </w:pPr>
+      <w:r>
+        <w:t>6)</w:t>
       </w:r>
     </w:p>
     <w:p>
@@ -816,6 +835,9 @@
       <w:r>
         <w:t>Schubladenschlüssel</w:t>
       </w:r>
+      <w:r>
+        <w:t xml:space="preserve"> (LED Signal)</w:t>
+      </w:r>
     </w:p>
     <w:p>
       <w:pPr>
@@ -826,19 +848,99 @@
         </w:numPr>
       </w:pPr>
       <w:r>
-        <w:t>Hinweise in doppelter Schublade [R]: Stick an PC anschließen</w:t>
+        <w:t xml:space="preserve">R öffnet Schublade, hört Wachen, die sich nähern, falls kein Alarm losgeht </w:t>
+      </w:r>
+      <w:r>
+        <w:sym w:font="Wingdings" w:char="F0E0"/>
+      </w:r>
+      <w:r>
+        <w:t xml:space="preserve"> VR kann Wachen ablenken, indem er einen Alarm in einem anderen Raum startet </w:t>
+      </w:r>
+      <w:r>
+        <w:sym w:font="Wingdings" w:char="F0E0"/>
+      </w:r>
+      <w:r>
+        <w:t xml:space="preserve"> R erfühlt Formen (die jeweils eine Zahl auf der Oberfläche enthalten), die für VR als Passwort antippen kann</w:t>
       </w:r>
     </w:p>
     <w:p>
       <w:pPr>
         <w:pStyle w:val="Listenabsatz"/>
-        <w:ind w:left="1416"/>
-      </w:pPr>
+      </w:pPr>
+    </w:p>
+    <w:p>
+      <w:pPr>
+        <w:pStyle w:val="Listenabsatz"/>
+        <w:numPr>
+          <w:ilvl w:val="0"/>
+          <w:numId w:val="1"/>
+        </w:numPr>
+      </w:pPr>
+      <w:r>
+        <w:t xml:space="preserve">In der doppelten Schublade befinden sich </w:t>
+      </w:r>
+      <w:r>
+        <w:t>Schachteln mit unterschiedlichen Gerüchen</w:t>
+      </w:r>
+      <w:r>
+        <w:t xml:space="preserve"> (VR: Büste mit leuchtender Nase)</w:t>
+      </w:r>
+    </w:p>
+    <w:p>
+      <w:pPr>
+        <w:pStyle w:val="Listenabsatz"/>
+      </w:pPr>
+    </w:p>
+    <w:p>
+      <w:pPr>
+        <w:pStyle w:val="Listenabsatz"/>
+        <w:numPr>
+          <w:ilvl w:val="0"/>
+          <w:numId w:val="1"/>
+        </w:numPr>
+      </w:pPr>
+      <w:r>
+        <w:t>Die Anfangsbuchstaben werden im VR Raum in der Schublade in ein Panel eingegeben</w:t>
+      </w:r>
+    </w:p>
+    <w:p>
+      <w:pPr>
+        <w:pStyle w:val="Listenabsatz"/>
+      </w:pPr>
+    </w:p>
+    <w:p>
+      <w:pPr>
+        <w:pStyle w:val="Listenabsatz"/>
+        <w:numPr>
+          <w:ilvl w:val="0"/>
+          <w:numId w:val="1"/>
+        </w:numPr>
+      </w:pPr>
+      <w:r>
+        <w:t>Bücher erscheinen im VR Raum</w:t>
+      </w:r>
+    </w:p>
+    <w:p>
+      <w:pPr>
+        <w:pStyle w:val="Listenabsatz"/>
+      </w:pPr>
+    </w:p>
+    <w:p>
+      <w:pPr>
+        <w:pStyle w:val="Listenabsatz"/>
+        <w:numPr>
+          <w:ilvl w:val="0"/>
+          <w:numId w:val="1"/>
+        </w:numPr>
+      </w:pPr>
+      <w:r>
+        <w:t xml:space="preserve">R findet in einem Buch einen Knopf. Wird der Knopf gedrückt, wird eine Audiodatei abgespielt </w:t>
+      </w:r>
       <w:r>
         <w:sym w:font="Wingdings" w:char="F0E0"/>
       </w:r>
       <w:r>
-        <w:t xml:space="preserve"> Bilder vom Täter + Opfer und von einem Gegenstand vom Tatort mit dem Täter werden an VR übermittelt und verschlüsselte Datei. Im oberen Fach der Schublade befinden sich nur Büroutensilien</w:t>
+        <w:t xml:space="preserve"> Geständnis des Mörders</w:t>
       </w:r>
     </w:p>
     <w:p>
@@ -860,32 +962,140 @@
       <w:pPr>
         <w:ind w:left="720" w:firstLine="696"/>
       </w:pPr>
-      <w:proofErr w:type="spellStart"/>
-      <w:r>
-        <w:t>Glibschig</w:t>
-      </w:r>
-      <w:proofErr w:type="spellEnd"/>
-      <w:r>
-        <w:t xml:space="preserve"> </w:t>
-      </w:r>
     </w:p>
     <w:p>
       <w:pPr>
         <w:ind w:left="720" w:firstLine="696"/>
       </w:pPr>
-      <w:r>
-        <w:t>Riechen</w:t>
-      </w:r>
     </w:p>
     <w:p>
       <w:pPr>
         <w:ind w:left="720" w:firstLine="696"/>
       </w:pPr>
-      <w:r>
-        <w:t>Schmecken</w:t>
-      </w:r>
+    </w:p>
+    <w:p>
+      <w:pPr>
+        <w:ind w:left="720" w:firstLine="696"/>
+      </w:pPr>
+    </w:p>
+    <w:p>
+      <w:pPr>
+        <w:ind w:left="720" w:firstLine="696"/>
+      </w:pPr>
       <w:bookmarkStart w:id="0" w:name="_GoBack"/>
       <w:bookmarkEnd w:id="0"/>
+    </w:p>
+    <w:p>
+      <w:pPr>
+        <w:ind w:left="720" w:firstLine="696"/>
+      </w:pPr>
+    </w:p>
+    <w:p>
+      <w:pPr>
+        <w:ind w:left="720" w:firstLine="696"/>
+      </w:pPr>
+    </w:p>
+    <w:p>
+      <w:pPr>
+        <w:ind w:left="720" w:firstLine="696"/>
+      </w:pPr>
+    </w:p>
+    <w:tbl>
+      <w:tblPr>
+        <w:tblStyle w:val="Gitternetztabelle1hellAkzent5"/>
+        <w:tblW w:w="0" w:type="auto"/>
+        <w:tblLook w:val="04A0" w:firstRow="1" w:lastRow="0" w:firstColumn="1" w:lastColumn="0" w:noHBand="0" w:noVBand="1"/>
+      </w:tblPr>
+      <w:tblGrid>
+        <w:gridCol w:w="4531"/>
+        <w:gridCol w:w="4531"/>
+      </w:tblGrid>
+      <w:tr>
+        <w:trPr>
+          <w:cnfStyle w:val="100000000000" w:firstRow="1" w:lastRow="0" w:firstColumn="0" w:lastColumn="0" w:oddVBand="0" w:evenVBand="0" w:oddHBand="0" w:evenHBand="0" w:firstRowFirstColumn="0" w:firstRowLastColumn="0" w:lastRowFirstColumn="0" w:lastRowLastColumn="0"/>
+        </w:trPr>
+        <w:tc>
+          <w:tcPr>
+            <w:cnfStyle w:val="001000000000" w:firstRow="0" w:lastRow="0" w:firstColumn="1" w:lastColumn="0" w:oddVBand="0" w:evenVBand="0" w:oddHBand="0" w:evenHBand="0" w:firstRowFirstColumn="0" w:firstRowLastColumn="0" w:lastRowFirstColumn="0" w:lastRowLastColumn="0"/>
+            <w:tcW w:w="4531" w:type="dxa"/>
+          </w:tcPr>
+          <w:p>
+            <w:pPr>
+              <w:rPr>
+                <w:b w:val="0"/>
+              </w:rPr>
+            </w:pPr>
+            <w:r>
+              <w:rPr>
+                <w:b w:val="0"/>
+              </w:rPr>
+              <w:t>R</w:t>
+            </w:r>
+          </w:p>
+        </w:tc>
+        <w:tc>
+          <w:tcPr>
+            <w:tcW w:w="4531" w:type="dxa"/>
+          </w:tcPr>
+          <w:p>
+            <w:pPr>
+              <w:cnfStyle w:val="100000000000" w:firstRow="1" w:lastRow="0" w:firstColumn="0" w:lastColumn="0" w:oddVBand="0" w:evenVBand="0" w:oddHBand="0" w:evenHBand="0" w:firstRowFirstColumn="0" w:firstRowLastColumn="0" w:lastRowFirstColumn="0" w:lastRowLastColumn="0"/>
+              <w:rPr>
+                <w:b w:val="0"/>
+              </w:rPr>
+            </w:pPr>
+            <w:r>
+              <w:rPr>
+                <w:b w:val="0"/>
+              </w:rPr>
+              <w:t>VR</w:t>
+            </w:r>
+          </w:p>
+        </w:tc>
+      </w:tr>
+      <w:tr>
+        <w:tc>
+          <w:tcPr>
+            <w:cnfStyle w:val="001000000000" w:firstRow="0" w:lastRow="0" w:firstColumn="1" w:lastColumn="0" w:oddVBand="0" w:evenVBand="0" w:oddHBand="0" w:evenHBand="0" w:firstRowFirstColumn="0" w:firstRowLastColumn="0" w:lastRowFirstColumn="0" w:lastRowLastColumn="0"/>
+            <w:tcW w:w="4531" w:type="dxa"/>
+          </w:tcPr>
+          <w:p/>
+        </w:tc>
+        <w:tc>
+          <w:tcPr>
+            <w:tcW w:w="4531" w:type="dxa"/>
+          </w:tcPr>
+          <w:p>
+            <w:pPr>
+              <w:cnfStyle w:val="000000000000" w:firstRow="0" w:lastRow="0" w:firstColumn="0" w:lastColumn="0" w:oddVBand="0" w:evenVBand="0" w:oddHBand="0" w:evenHBand="0" w:firstRowFirstColumn="0" w:firstRowLastColumn="0" w:lastRowFirstColumn="0" w:lastRowLastColumn="0"/>
+            </w:pPr>
+          </w:p>
+        </w:tc>
+      </w:tr>
+      <w:tr>
+        <w:tc>
+          <w:tcPr>
+            <w:cnfStyle w:val="001000000000" w:firstRow="0" w:lastRow="0" w:firstColumn="1" w:lastColumn="0" w:oddVBand="0" w:evenVBand="0" w:oddHBand="0" w:evenHBand="0" w:firstRowFirstColumn="0" w:firstRowLastColumn="0" w:lastRowFirstColumn="0" w:lastRowLastColumn="0"/>
+            <w:tcW w:w="4531" w:type="dxa"/>
+          </w:tcPr>
+          <w:p/>
+        </w:tc>
+        <w:tc>
+          <w:tcPr>
+            <w:tcW w:w="4531" w:type="dxa"/>
+          </w:tcPr>
+          <w:p>
+            <w:pPr>
+              <w:cnfStyle w:val="000000000000" w:firstRow="0" w:lastRow="0" w:firstColumn="0" w:lastColumn="0" w:oddVBand="0" w:evenVBand="0" w:oddHBand="0" w:evenHBand="0" w:firstRowFirstColumn="0" w:firstRowLastColumn="0" w:lastRowFirstColumn="0" w:lastRowLastColumn="0"/>
+            </w:pPr>
+          </w:p>
+        </w:tc>
+      </w:tr>
+    </w:tbl>
+    <w:p>
+      <w:pPr>
+        <w:ind w:left="720" w:firstLine="696"/>
+      </w:pPr>
     </w:p>
     <w:sectPr>
       <w:pgSz w:w="11906" w:h="16838"/>
@@ -1301,6 +1511,7 @@
     <w:lsdException w:name="HTML Sample" w:semiHidden="1" w:unhideWhenUsed="1"/>
     <w:lsdException w:name="HTML Typewriter" w:semiHidden="1" w:unhideWhenUsed="1"/>
     <w:lsdException w:name="HTML Variable" w:semiHidden="1" w:unhideWhenUsed="1"/>
+    <w:lsdException w:name="Normal Table" w:semiHidden="1" w:unhideWhenUsed="1"/>
     <w:lsdException w:name="annotation subject" w:semiHidden="1" w:unhideWhenUsed="1"/>
     <w:lsdException w:name="No List" w:semiHidden="1" w:unhideWhenUsed="1"/>
     <w:lsdException w:name="Outline List 1" w:semiHidden="1" w:unhideWhenUsed="1"/>
@@ -1345,6 +1556,7 @@
     <w:lsdException w:name="Table Professional" w:semiHidden="1" w:unhideWhenUsed="1"/>
     <w:lsdException w:name="Table Subtle 1" w:semiHidden="1" w:unhideWhenUsed="1"/>
     <w:lsdException w:name="Table Subtle 2" w:semiHidden="1" w:unhideWhenUsed="1"/>
+    <w:lsdException w:name="Table Web 1" w:semiHidden="1" w:unhideWhenUsed="1"/>
     <w:lsdException w:name="Table Web 2" w:semiHidden="1" w:unhideWhenUsed="1"/>
     <w:lsdException w:name="Table Web 3" w:semiHidden="1" w:unhideWhenUsed="1"/>
     <w:lsdException w:name="Balloon Text" w:semiHidden="1" w:unhideWhenUsed="1"/>
@@ -1611,6 +1823,145 @@
       <w:contextualSpacing/>
     </w:pPr>
   </w:style>
+  <w:style w:type="table" w:styleId="Tabellenraster">
+    <w:name w:val="Table Grid"/>
+    <w:basedOn w:val="NormaleTabelle"/>
+    <w:uiPriority w:val="39"/>
+    <w:rsid w:val="00647948"/>
+    <w:pPr>
+      <w:spacing w:after="0" w:line="240" w:lineRule="auto"/>
+    </w:pPr>
+    <w:tblPr>
+      <w:tblBorders>
+        <w:top w:val="single" w:sz="4" w:space="0" w:color="auto"/>
+        <w:left w:val="single" w:sz="4" w:space="0" w:color="auto"/>
+        <w:bottom w:val="single" w:sz="4" w:space="0" w:color="auto"/>
+        <w:right w:val="single" w:sz="4" w:space="0" w:color="auto"/>
+        <w:insideH w:val="single" w:sz="4" w:space="0" w:color="auto"/>
+        <w:insideV w:val="single" w:sz="4" w:space="0" w:color="auto"/>
+      </w:tblBorders>
+    </w:tblPr>
+  </w:style>
+  <w:style w:type="table" w:styleId="EinfacheTabelle1">
+    <w:name w:val="Plain Table 1"/>
+    <w:basedOn w:val="NormaleTabelle"/>
+    <w:uiPriority w:val="41"/>
+    <w:rsid w:val="004B4735"/>
+    <w:pPr>
+      <w:spacing w:after="0" w:line="240" w:lineRule="auto"/>
+    </w:pPr>
+    <w:tblPr>
+      <w:tblStyleRowBandSize w:val="1"/>
+      <w:tblStyleColBandSize w:val="1"/>
+      <w:tblBorders>
+        <w:top w:val="single" w:sz="4" w:space="0" w:color="BFBFBF" w:themeColor="background1" w:themeShade="BF"/>
+        <w:left w:val="single" w:sz="4" w:space="0" w:color="BFBFBF" w:themeColor="background1" w:themeShade="BF"/>
+        <w:bottom w:val="single" w:sz="4" w:space="0" w:color="BFBFBF" w:themeColor="background1" w:themeShade="BF"/>
+        <w:right w:val="single" w:sz="4" w:space="0" w:color="BFBFBF" w:themeColor="background1" w:themeShade="BF"/>
+        <w:insideH w:val="single" w:sz="4" w:space="0" w:color="BFBFBF" w:themeColor="background1" w:themeShade="BF"/>
+        <w:insideV w:val="single" w:sz="4" w:space="0" w:color="BFBFBF" w:themeColor="background1" w:themeShade="BF"/>
+      </w:tblBorders>
+    </w:tblPr>
+    <w:tblStylePr w:type="firstRow">
+      <w:rPr>
+        <w:b/>
+        <w:bCs/>
+      </w:rPr>
+    </w:tblStylePr>
+    <w:tblStylePr w:type="lastRow">
+      <w:rPr>
+        <w:b/>
+        <w:bCs/>
+      </w:rPr>
+      <w:tblPr/>
+      <w:tcPr>
+        <w:tcBorders>
+          <w:top w:val="double" w:sz="4" w:space="0" w:color="BFBFBF" w:themeColor="background1" w:themeShade="BF"/>
+        </w:tcBorders>
+      </w:tcPr>
+    </w:tblStylePr>
+    <w:tblStylePr w:type="firstCol">
+      <w:rPr>
+        <w:b/>
+        <w:bCs/>
+      </w:rPr>
+    </w:tblStylePr>
+    <w:tblStylePr w:type="lastCol">
+      <w:rPr>
+        <w:b/>
+        <w:bCs/>
+      </w:rPr>
+    </w:tblStylePr>
+    <w:tblStylePr w:type="band1Vert">
+      <w:tblPr/>
+      <w:tcPr>
+        <w:shd w:val="clear" w:color="auto" w:fill="F2F2F2" w:themeFill="background1" w:themeFillShade="F2"/>
+      </w:tcPr>
+    </w:tblStylePr>
+    <w:tblStylePr w:type="band1Horz">
+      <w:tblPr/>
+      <w:tcPr>
+        <w:shd w:val="clear" w:color="auto" w:fill="F2F2F2" w:themeFill="background1" w:themeFillShade="F2"/>
+      </w:tcPr>
+    </w:tblStylePr>
+  </w:style>
+  <w:style w:type="table" w:styleId="Gitternetztabelle1hellAkzent5">
+    <w:name w:val="Grid Table 1 Light Accent 5"/>
+    <w:basedOn w:val="NormaleTabelle"/>
+    <w:uiPriority w:val="46"/>
+    <w:rsid w:val="004B4735"/>
+    <w:pPr>
+      <w:spacing w:after="0" w:line="240" w:lineRule="auto"/>
+    </w:pPr>
+    <w:tblPr>
+      <w:tblStyleRowBandSize w:val="1"/>
+      <w:tblStyleColBandSize w:val="1"/>
+      <w:tblBorders>
+        <w:top w:val="single" w:sz="4" w:space="0" w:color="B4C6E7" w:themeColor="accent5" w:themeTint="66"/>
+        <w:left w:val="single" w:sz="4" w:space="0" w:color="B4C6E7" w:themeColor="accent5" w:themeTint="66"/>
+        <w:bottom w:val="single" w:sz="4" w:space="0" w:color="B4C6E7" w:themeColor="accent5" w:themeTint="66"/>
+        <w:right w:val="single" w:sz="4" w:space="0" w:color="B4C6E7" w:themeColor="accent5" w:themeTint="66"/>
+        <w:insideH w:val="single" w:sz="4" w:space="0" w:color="B4C6E7" w:themeColor="accent5" w:themeTint="66"/>
+        <w:insideV w:val="single" w:sz="4" w:space="0" w:color="B4C6E7" w:themeColor="accent5" w:themeTint="66"/>
+      </w:tblBorders>
+    </w:tblPr>
+    <w:tblStylePr w:type="firstRow">
+      <w:rPr>
+        <w:b/>
+        <w:bCs/>
+      </w:rPr>
+      <w:tblPr/>
+      <w:tcPr>
+        <w:tcBorders>
+          <w:bottom w:val="single" w:sz="12" w:space="0" w:color="8EAADB" w:themeColor="accent5" w:themeTint="99"/>
+        </w:tcBorders>
+      </w:tcPr>
+    </w:tblStylePr>
+    <w:tblStylePr w:type="lastRow">
+      <w:rPr>
+        <w:b/>
+        <w:bCs/>
+      </w:rPr>
+      <w:tblPr/>
+      <w:tcPr>
+        <w:tcBorders>
+          <w:top w:val="double" w:sz="2" w:space="0" w:color="8EAADB" w:themeColor="accent5" w:themeTint="99"/>
+        </w:tcBorders>
+      </w:tcPr>
+    </w:tblStylePr>
+    <w:tblStylePr w:type="firstCol">
+      <w:rPr>
+        <w:b/>
+        <w:bCs/>
+      </w:rPr>
+    </w:tblStylePr>
+    <w:tblStylePr w:type="lastCol">
+      <w:rPr>
+        <w:b/>
+        <w:bCs/>
+      </w:rPr>
+    </w:tblStylePr>
+  </w:style>
 </w:styles>
 </file>
 

</xml_diff>